<commit_message>
output each drafters team at end; fixed up command prompt output so it's easier to read
</commit_message>
<xml_diff>
--- a/Tasks.docx
+++ b/Tasks.docx
@@ -21,7 +21,15 @@
         </w:numPr>
       </w:pPr>
       <w:r>
-        <w:t>Figure out .gitignore for project</w:t>
+        <w:t>Figure out .</w:t>
+      </w:r>
+      <w:proofErr w:type="spellStart"/>
+      <w:r>
+        <w:t>gitignore</w:t>
+      </w:r>
+      <w:proofErr w:type="spellEnd"/>
+      <w:r>
+        <w:t xml:space="preserve"> for project</w:t>
       </w:r>
     </w:p>
     <w:p>
@@ -85,9 +93,29 @@
           <w:ilvl w:val="0"/>
           <w:numId w:val="2"/>
         </w:numPr>
-      </w:pPr>
-      <w:r>
-        <w:t>Add empty space lines to the output (check cmd prompt output, right now it’s jumbled and a little hard to read, just add some empty lines to clean up the output)</w:t>
+        <w:rPr>
+          <w:strike/>
+        </w:rPr>
+      </w:pPr>
+      <w:r>
+        <w:rPr>
+          <w:strike/>
+        </w:rPr>
+        <w:t xml:space="preserve">Add empty space lines to the output (check </w:t>
+      </w:r>
+      <w:proofErr w:type="spellStart"/>
+      <w:r>
+        <w:rPr>
+          <w:strike/>
+        </w:rPr>
+        <w:t>cmd</w:t>
+      </w:r>
+      <w:proofErr w:type="spellEnd"/>
+      <w:r>
+        <w:rPr>
+          <w:strike/>
+        </w:rPr>
+        <w:t xml:space="preserve"> prompt output, right now it’s jumbled and a little hard to read, just add some empty lines to clean up the output)</w:t>
       </w:r>
     </w:p>
     <w:p>
@@ -187,8 +215,14 @@
           <w:ilvl w:val="0"/>
           <w:numId w:val="2"/>
         </w:numPr>
-      </w:pPr>
-      <w:r>
+        <w:rPr>
+          <w:strike/>
+        </w:rPr>
+      </w:pPr>
+      <w:r>
+        <w:rPr>
+          <w:strike/>
+        </w:rPr>
         <w:t>Display team when done</w:t>
       </w:r>
     </w:p>

</xml_diff>

<commit_message>
new team output format, updated tasks list
</commit_message>
<xml_diff>
--- a/Tasks.docx
+++ b/Tasks.docx
@@ -19,17 +19,15 @@
           <w:ilvl w:val="0"/>
           <w:numId w:val="2"/>
         </w:numPr>
-      </w:pPr>
-      <w:r>
-        <w:t>Figure out .</w:t>
-      </w:r>
-      <w:proofErr w:type="spellStart"/>
-      <w:r>
-        <w:t>gitignore</w:t>
-      </w:r>
-      <w:proofErr w:type="spellEnd"/>
-      <w:r>
-        <w:t xml:space="preserve"> for project</w:t>
+        <w:rPr>
+          <w:strike/>
+        </w:rPr>
+      </w:pPr>
+      <w:r>
+        <w:rPr>
+          <w:strike/>
+        </w:rPr>
+        <w:t>Figure out .gitignore for project</w:t>
       </w:r>
     </w:p>
     <w:p>
@@ -101,21 +99,7 @@
         <w:rPr>
           <w:strike/>
         </w:rPr>
-        <w:t xml:space="preserve">Add empty space lines to the output (check </w:t>
-      </w:r>
-      <w:proofErr w:type="spellStart"/>
-      <w:r>
-        <w:rPr>
-          <w:strike/>
-        </w:rPr>
-        <w:t>cmd</w:t>
-      </w:r>
-      <w:proofErr w:type="spellEnd"/>
-      <w:r>
-        <w:rPr>
-          <w:strike/>
-        </w:rPr>
-        <w:t xml:space="preserve"> prompt output, right now it’s jumbled and a little hard to read, just add some empty lines to clean up the output)</w:t>
+        <w:t>Add empty space lines to the output (check cmd prompt output, right now it’s jumbled and a little hard to read, just add some empty lines to clean up the output)</w:t>
       </w:r>
     </w:p>
     <w:p>
@@ -161,8 +145,14 @@
           <w:ilvl w:val="0"/>
           <w:numId w:val="2"/>
         </w:numPr>
-      </w:pPr>
-      <w:r>
+        <w:rPr>
+          <w:strike/>
+        </w:rPr>
+      </w:pPr>
+      <w:r>
+        <w:rPr>
+          <w:strike/>
+        </w:rPr>
         <w:t>Draft, delete lines  as drafted</w:t>
       </w:r>
     </w:p>
@@ -174,11 +164,13 @@
           <w:numId w:val="2"/>
         </w:numPr>
         <w:rPr>
+          <w:strike/>
           <w:highlight w:val="yellow"/>
         </w:rPr>
       </w:pPr>
       <w:r>
         <w:rPr>
+          <w:strike/>
           <w:highlight w:val="yellow"/>
         </w:rPr>
         <w:t>Give the user control over a draft slot</w:t>
@@ -191,8 +183,14 @@
           <w:ilvl w:val="0"/>
           <w:numId w:val="2"/>
         </w:numPr>
-      </w:pPr>
-      <w:r>
+        <w:rPr>
+          <w:strike/>
+        </w:rPr>
+      </w:pPr>
+      <w:r>
+        <w:rPr>
+          <w:strike/>
+        </w:rPr>
         <w:t>Default show top 10 left in each category each round</w:t>
       </w:r>
     </w:p>
@@ -203,8 +201,14 @@
           <w:ilvl w:val="1"/>
           <w:numId w:val="2"/>
         </w:numPr>
-      </w:pPr>
-      <w:r>
+        <w:rPr>
+          <w:strike/>
+        </w:rPr>
+      </w:pPr>
+      <w:r>
+        <w:rPr>
+          <w:strike/>
+        </w:rPr>
         <w:t xml:space="preserve">Have option to show more </w:t>
       </w:r>
     </w:p>
@@ -233,14 +237,169 @@
           <w:ilvl w:val="0"/>
           <w:numId w:val="2"/>
         </w:numPr>
-      </w:pPr>
-      <w:r>
+        <w:rPr>
+          <w:strike/>
+        </w:rPr>
+      </w:pPr>
+      <w:r>
+        <w:rPr>
+          <w:strike/>
+        </w:rPr>
         <w:t>Have the option to display other teams</w:t>
       </w:r>
     </w:p>
+    <w:p>
+      <w:r>
+        <w:t>Run this command for the build folder</w:t>
+      </w:r>
+    </w:p>
+    <w:p>
+      <w:pPr>
+        <w:pStyle w:val="ListParagraph"/>
+        <w:numPr>
+          <w:ilvl w:val="0"/>
+          <w:numId w:val="4"/>
+        </w:numPr>
+      </w:pPr>
+      <w:r>
+        <w:rPr>
+          <w:rFonts w:ascii="Ubuntu Mono" w:hAnsi="Ubuntu Mono"/>
+          <w:color w:val="FFFFFF"/>
+          <w:sz w:val="21"/>
+          <w:szCs w:val="21"/>
+          <w:shd w:val="clear" w:color="auto" w:fill="0D0D0D"/>
+        </w:rPr>
+        <w:t xml:space="preserve">git </w:t>
+      </w:r>
+      <w:r>
+        <w:rPr>
+          <w:rStyle w:val="hljs-builtin"/>
+          <w:rFonts w:ascii="Ubuntu Mono" w:hAnsi="Ubuntu Mono"/>
+          <w:color w:val="E9950C"/>
+          <w:sz w:val="21"/>
+          <w:szCs w:val="21"/>
+          <w:bdr w:val="single" w:sz="2" w:space="0" w:color="E3E3E3" w:frame="1"/>
+          <w:shd w:val="clear" w:color="auto" w:fill="0D0D0D"/>
+        </w:rPr>
+        <w:t>rm</w:t>
+      </w:r>
+      <w:r>
+        <w:rPr>
+          <w:rFonts w:ascii="Ubuntu Mono" w:hAnsi="Ubuntu Mono"/>
+          <w:color w:val="FFFFFF"/>
+          <w:sz w:val="21"/>
+          <w:szCs w:val="21"/>
+          <w:shd w:val="clear" w:color="auto" w:fill="0D0D0D"/>
+        </w:rPr>
+        <w:t xml:space="preserve"> -r --cached build</w:t>
+      </w:r>
+    </w:p>
+    <w:p>
+      <w:pPr>
+        <w:rPr>
+          <w:strike/>
+        </w:rPr>
+      </w:pPr>
+    </w:p>
+    <w:p>
+      <w:r>
+        <w:t>New</w:t>
+      </w:r>
+    </w:p>
+    <w:p>
+      <w:pPr>
+        <w:pStyle w:val="ListParagraph"/>
+        <w:numPr>
+          <w:ilvl w:val="0"/>
+          <w:numId w:val="4"/>
+        </w:numPr>
+      </w:pPr>
+      <w:r>
+        <w:t>Set up positional limits</w:t>
+      </w:r>
+    </w:p>
+    <w:p>
+      <w:pPr>
+        <w:pStyle w:val="ListParagraph"/>
+        <w:numPr>
+          <w:ilvl w:val="1"/>
+          <w:numId w:val="4"/>
+        </w:numPr>
+      </w:pPr>
+      <w:r>
+        <w:t>Preferably in the league class -&gt; draft class takes them as an input</w:t>
+      </w:r>
+    </w:p>
+    <w:p>
+      <w:pPr>
+        <w:pStyle w:val="ListParagraph"/>
+        <w:numPr>
+          <w:ilvl w:val="1"/>
+          <w:numId w:val="4"/>
+        </w:numPr>
+      </w:pPr>
+      <w:r>
+        <w:t>Find a way to implement this in the code</w:t>
+      </w:r>
+    </w:p>
+    <w:p>
+      <w:pPr>
+        <w:pStyle w:val="ListParagraph"/>
+        <w:numPr>
+          <w:ilvl w:val="0"/>
+          <w:numId w:val="4"/>
+        </w:numPr>
+      </w:pPr>
+      <w:r>
+        <w:t>Set up the top300 map in the ranking class, then have the draft class take it as an input</w:t>
+      </w:r>
+    </w:p>
+    <w:p>
+      <w:pPr>
+        <w:pStyle w:val="ListParagraph"/>
+        <w:numPr>
+          <w:ilvl w:val="0"/>
+          <w:numId w:val="4"/>
+        </w:numPr>
+      </w:pPr>
+      <w:r>
+        <w:t>Meet to discuss how we can implement other parts of the rubric in the project</w:t>
+      </w:r>
+    </w:p>
     <w:p/>
     <w:p>
       <w:r>
+        <w:t>Potential Ideas</w:t>
+      </w:r>
+    </w:p>
+    <w:p>
+      <w:pPr>
+        <w:pStyle w:val="ListParagraph"/>
+        <w:numPr>
+          <w:ilvl w:val="0"/>
+          <w:numId w:val="5"/>
+        </w:numPr>
+      </w:pPr>
+      <w:r>
+        <w:t>Could have multiple league settings (PPR, no PPR, superflex, etc…), have the user choose which setting, then build the top300 based on that</w:t>
+      </w:r>
+    </w:p>
+    <w:p>
+      <w:pPr>
+        <w:pStyle w:val="ListParagraph"/>
+        <w:numPr>
+          <w:ilvl w:val="1"/>
+          <w:numId w:val="5"/>
+        </w:numPr>
+      </w:pPr>
+      <w:r>
+        <w:t>Would need multiple CSVs, each with unique rankings (really not that hard)</w:t>
+      </w:r>
+    </w:p>
+    <w:p/>
+    <w:p>
+      <w:r>
+        <w:lastRenderedPageBreak/>
         <w:t>Presentation:</w:t>
       </w:r>
     </w:p>
@@ -553,6 +712,232 @@
     </w:lvl>
   </w:abstractNum>
   <w:abstractNum w:abstractNumId="2" w15:restartNumberingAfterBreak="0">
+    <w:nsid w:val="44286699"/>
+    <w:multiLevelType w:val="hybridMultilevel"/>
+    <w:tmpl w:val="B114EBBC"/>
+    <w:lvl w:ilvl="0" w:tplc="04090001">
+      <w:start w:val="1"/>
+      <w:numFmt w:val="bullet"/>
+      <w:lvlText w:val=""/>
+      <w:lvlJc w:val="left"/>
+      <w:pPr>
+        <w:ind w:left="720" w:hanging="360"/>
+      </w:pPr>
+      <w:rPr>
+        <w:rFonts w:ascii="Symbol" w:hAnsi="Symbol" w:hint="default"/>
+      </w:rPr>
+    </w:lvl>
+    <w:lvl w:ilvl="1" w:tplc="04090003">
+      <w:start w:val="1"/>
+      <w:numFmt w:val="bullet"/>
+      <w:lvlText w:val="o"/>
+      <w:lvlJc w:val="left"/>
+      <w:pPr>
+        <w:ind w:left="1440" w:hanging="360"/>
+      </w:pPr>
+      <w:rPr>
+        <w:rFonts w:ascii="Courier New" w:hAnsi="Courier New" w:cs="Courier New" w:hint="default"/>
+      </w:rPr>
+    </w:lvl>
+    <w:lvl w:ilvl="2" w:tplc="04090005" w:tentative="1">
+      <w:start w:val="1"/>
+      <w:numFmt w:val="bullet"/>
+      <w:lvlText w:val=""/>
+      <w:lvlJc w:val="left"/>
+      <w:pPr>
+        <w:ind w:left="2160" w:hanging="360"/>
+      </w:pPr>
+      <w:rPr>
+        <w:rFonts w:ascii="Wingdings" w:hAnsi="Wingdings" w:hint="default"/>
+      </w:rPr>
+    </w:lvl>
+    <w:lvl w:ilvl="3" w:tplc="04090001" w:tentative="1">
+      <w:start w:val="1"/>
+      <w:numFmt w:val="bullet"/>
+      <w:lvlText w:val=""/>
+      <w:lvlJc w:val="left"/>
+      <w:pPr>
+        <w:ind w:left="2880" w:hanging="360"/>
+      </w:pPr>
+      <w:rPr>
+        <w:rFonts w:ascii="Symbol" w:hAnsi="Symbol" w:hint="default"/>
+      </w:rPr>
+    </w:lvl>
+    <w:lvl w:ilvl="4" w:tplc="04090003" w:tentative="1">
+      <w:start w:val="1"/>
+      <w:numFmt w:val="bullet"/>
+      <w:lvlText w:val="o"/>
+      <w:lvlJc w:val="left"/>
+      <w:pPr>
+        <w:ind w:left="3600" w:hanging="360"/>
+      </w:pPr>
+      <w:rPr>
+        <w:rFonts w:ascii="Courier New" w:hAnsi="Courier New" w:cs="Courier New" w:hint="default"/>
+      </w:rPr>
+    </w:lvl>
+    <w:lvl w:ilvl="5" w:tplc="04090005" w:tentative="1">
+      <w:start w:val="1"/>
+      <w:numFmt w:val="bullet"/>
+      <w:lvlText w:val=""/>
+      <w:lvlJc w:val="left"/>
+      <w:pPr>
+        <w:ind w:left="4320" w:hanging="360"/>
+      </w:pPr>
+      <w:rPr>
+        <w:rFonts w:ascii="Wingdings" w:hAnsi="Wingdings" w:hint="default"/>
+      </w:rPr>
+    </w:lvl>
+    <w:lvl w:ilvl="6" w:tplc="04090001" w:tentative="1">
+      <w:start w:val="1"/>
+      <w:numFmt w:val="bullet"/>
+      <w:lvlText w:val=""/>
+      <w:lvlJc w:val="left"/>
+      <w:pPr>
+        <w:ind w:left="5040" w:hanging="360"/>
+      </w:pPr>
+      <w:rPr>
+        <w:rFonts w:ascii="Symbol" w:hAnsi="Symbol" w:hint="default"/>
+      </w:rPr>
+    </w:lvl>
+    <w:lvl w:ilvl="7" w:tplc="04090003" w:tentative="1">
+      <w:start w:val="1"/>
+      <w:numFmt w:val="bullet"/>
+      <w:lvlText w:val="o"/>
+      <w:lvlJc w:val="left"/>
+      <w:pPr>
+        <w:ind w:left="5760" w:hanging="360"/>
+      </w:pPr>
+      <w:rPr>
+        <w:rFonts w:ascii="Courier New" w:hAnsi="Courier New" w:cs="Courier New" w:hint="default"/>
+      </w:rPr>
+    </w:lvl>
+    <w:lvl w:ilvl="8" w:tplc="04090005" w:tentative="1">
+      <w:start w:val="1"/>
+      <w:numFmt w:val="bullet"/>
+      <w:lvlText w:val=""/>
+      <w:lvlJc w:val="left"/>
+      <w:pPr>
+        <w:ind w:left="6480" w:hanging="360"/>
+      </w:pPr>
+      <w:rPr>
+        <w:rFonts w:ascii="Wingdings" w:hAnsi="Wingdings" w:hint="default"/>
+      </w:rPr>
+    </w:lvl>
+  </w:abstractNum>
+  <w:abstractNum w:abstractNumId="3" w15:restartNumberingAfterBreak="0">
+    <w:nsid w:val="525F41A6"/>
+    <w:multiLevelType w:val="hybridMultilevel"/>
+    <w:tmpl w:val="42ECC7CA"/>
+    <w:lvl w:ilvl="0" w:tplc="04090001">
+      <w:start w:val="1"/>
+      <w:numFmt w:val="bullet"/>
+      <w:lvlText w:val=""/>
+      <w:lvlJc w:val="left"/>
+      <w:pPr>
+        <w:ind w:left="720" w:hanging="360"/>
+      </w:pPr>
+      <w:rPr>
+        <w:rFonts w:ascii="Symbol" w:hAnsi="Symbol" w:hint="default"/>
+      </w:rPr>
+    </w:lvl>
+    <w:lvl w:ilvl="1" w:tplc="04090003">
+      <w:start w:val="1"/>
+      <w:numFmt w:val="bullet"/>
+      <w:lvlText w:val="o"/>
+      <w:lvlJc w:val="left"/>
+      <w:pPr>
+        <w:ind w:left="1440" w:hanging="360"/>
+      </w:pPr>
+      <w:rPr>
+        <w:rFonts w:ascii="Courier New" w:hAnsi="Courier New" w:cs="Courier New" w:hint="default"/>
+      </w:rPr>
+    </w:lvl>
+    <w:lvl w:ilvl="2" w:tplc="04090005" w:tentative="1">
+      <w:start w:val="1"/>
+      <w:numFmt w:val="bullet"/>
+      <w:lvlText w:val=""/>
+      <w:lvlJc w:val="left"/>
+      <w:pPr>
+        <w:ind w:left="2160" w:hanging="360"/>
+      </w:pPr>
+      <w:rPr>
+        <w:rFonts w:ascii="Wingdings" w:hAnsi="Wingdings" w:hint="default"/>
+      </w:rPr>
+    </w:lvl>
+    <w:lvl w:ilvl="3" w:tplc="04090001" w:tentative="1">
+      <w:start w:val="1"/>
+      <w:numFmt w:val="bullet"/>
+      <w:lvlText w:val=""/>
+      <w:lvlJc w:val="left"/>
+      <w:pPr>
+        <w:ind w:left="2880" w:hanging="360"/>
+      </w:pPr>
+      <w:rPr>
+        <w:rFonts w:ascii="Symbol" w:hAnsi="Symbol" w:hint="default"/>
+      </w:rPr>
+    </w:lvl>
+    <w:lvl w:ilvl="4" w:tplc="04090003" w:tentative="1">
+      <w:start w:val="1"/>
+      <w:numFmt w:val="bullet"/>
+      <w:lvlText w:val="o"/>
+      <w:lvlJc w:val="left"/>
+      <w:pPr>
+        <w:ind w:left="3600" w:hanging="360"/>
+      </w:pPr>
+      <w:rPr>
+        <w:rFonts w:ascii="Courier New" w:hAnsi="Courier New" w:cs="Courier New" w:hint="default"/>
+      </w:rPr>
+    </w:lvl>
+    <w:lvl w:ilvl="5" w:tplc="04090005" w:tentative="1">
+      <w:start w:val="1"/>
+      <w:numFmt w:val="bullet"/>
+      <w:lvlText w:val=""/>
+      <w:lvlJc w:val="left"/>
+      <w:pPr>
+        <w:ind w:left="4320" w:hanging="360"/>
+      </w:pPr>
+      <w:rPr>
+        <w:rFonts w:ascii="Wingdings" w:hAnsi="Wingdings" w:hint="default"/>
+      </w:rPr>
+    </w:lvl>
+    <w:lvl w:ilvl="6" w:tplc="04090001" w:tentative="1">
+      <w:start w:val="1"/>
+      <w:numFmt w:val="bullet"/>
+      <w:lvlText w:val=""/>
+      <w:lvlJc w:val="left"/>
+      <w:pPr>
+        <w:ind w:left="5040" w:hanging="360"/>
+      </w:pPr>
+      <w:rPr>
+        <w:rFonts w:ascii="Symbol" w:hAnsi="Symbol" w:hint="default"/>
+      </w:rPr>
+    </w:lvl>
+    <w:lvl w:ilvl="7" w:tplc="04090003" w:tentative="1">
+      <w:start w:val="1"/>
+      <w:numFmt w:val="bullet"/>
+      <w:lvlText w:val="o"/>
+      <w:lvlJc w:val="left"/>
+      <w:pPr>
+        <w:ind w:left="5760" w:hanging="360"/>
+      </w:pPr>
+      <w:rPr>
+        <w:rFonts w:ascii="Courier New" w:hAnsi="Courier New" w:cs="Courier New" w:hint="default"/>
+      </w:rPr>
+    </w:lvl>
+    <w:lvl w:ilvl="8" w:tplc="04090005" w:tentative="1">
+      <w:start w:val="1"/>
+      <w:numFmt w:val="bullet"/>
+      <w:lvlText w:val=""/>
+      <w:lvlJc w:val="left"/>
+      <w:pPr>
+        <w:ind w:left="6480" w:hanging="360"/>
+      </w:pPr>
+      <w:rPr>
+        <w:rFonts w:ascii="Wingdings" w:hAnsi="Wingdings" w:hint="default"/>
+      </w:rPr>
+    </w:lvl>
+  </w:abstractNum>
+  <w:abstractNum w:abstractNumId="4" w15:restartNumberingAfterBreak="0">
     <w:nsid w:val="78BB79BB"/>
     <w:multiLevelType w:val="hybridMultilevel"/>
     <w:tmpl w:val="B55E5AF4"/>
@@ -666,13 +1051,19 @@
     </w:lvl>
   </w:abstractNum>
   <w:num w:numId="1" w16cid:durableId="1028027215">
-    <w:abstractNumId w:val="2"/>
+    <w:abstractNumId w:val="4"/>
   </w:num>
   <w:num w:numId="2" w16cid:durableId="1044906714">
     <w:abstractNumId w:val="0"/>
   </w:num>
   <w:num w:numId="3" w16cid:durableId="622275597">
     <w:abstractNumId w:val="1"/>
+  </w:num>
+  <w:num w:numId="4" w16cid:durableId="1142818984">
+    <w:abstractNumId w:val="3"/>
+  </w:num>
+  <w:num w:numId="5" w16cid:durableId="1365449821">
+    <w:abstractNumId w:val="2"/>
   </w:num>
 </w:numbering>
 </file>
@@ -1594,6 +1985,11 @@
       <w:spacing w:val="5"/>
     </w:rPr>
   </w:style>
+  <w:style w:type="character" w:customStyle="1" w:styleId="hljs-builtin">
+    <w:name w:val="hljs-built_in"/>
+    <w:basedOn w:val="DefaultParagraphFont"/>
+    <w:rsid w:val="00E56A45"/>
+  </w:style>
 </w:styles>
 </file>
 

</xml_diff>

<commit_message>
working on fixing edge cases
</commit_message>
<xml_diff>
--- a/Tasks.docx
+++ b/Tasks.docx
@@ -396,10 +396,22 @@
         <w:t>Would need multiple CSVs, each with unique rankings (really not that hard)</w:t>
       </w:r>
     </w:p>
+    <w:p>
+      <w:pPr>
+        <w:pStyle w:val="ListParagraph"/>
+        <w:numPr>
+          <w:ilvl w:val="0"/>
+          <w:numId w:val="5"/>
+        </w:numPr>
+      </w:pPr>
+      <w:r>
+        <w:lastRenderedPageBreak/>
+        <w:t>Do we need to set up positional limits? Not sure what that adds to the project requirements, and we can just say if you have an excess of one position that those players can be traded away</w:t>
+      </w:r>
+    </w:p>
     <w:p/>
     <w:p>
       <w:r>
-        <w:lastRenderedPageBreak/>
         <w:t>Presentation:</w:t>
       </w:r>
     </w:p>

</xml_diff>

<commit_message>
working on edge cases
</commit_message>
<xml_diff>
--- a/Tasks.docx
+++ b/Tasks.docx
@@ -246,6 +246,216 @@
           <w:strike/>
         </w:rPr>
         <w:t>Have the option to display other teams</w:t>
+      </w:r>
+    </w:p>
+    <w:p>
+      <w:pPr>
+        <w:pStyle w:val="ListParagraph"/>
+        <w:numPr>
+          <w:ilvl w:val="0"/>
+          <w:numId w:val="2"/>
+        </w:numPr>
+      </w:pPr>
+      <w:r>
+        <w:t>Capturing edge cases: listing all points of user input</w:t>
+      </w:r>
+    </w:p>
+    <w:p>
+      <w:pPr>
+        <w:pStyle w:val="ListParagraph"/>
+        <w:numPr>
+          <w:ilvl w:val="1"/>
+          <w:numId w:val="2"/>
+        </w:numPr>
+      </w:pPr>
+      <w:r>
+        <w:t>Main file: none</w:t>
+      </w:r>
+    </w:p>
+    <w:p>
+      <w:pPr>
+        <w:pStyle w:val="ListParagraph"/>
+        <w:numPr>
+          <w:ilvl w:val="1"/>
+          <w:numId w:val="2"/>
+        </w:numPr>
+      </w:pPr>
+      <w:r>
+        <w:t>League Header: none</w:t>
+      </w:r>
+    </w:p>
+    <w:p>
+      <w:pPr>
+        <w:pStyle w:val="ListParagraph"/>
+        <w:numPr>
+          <w:ilvl w:val="1"/>
+          <w:numId w:val="2"/>
+        </w:numPr>
+      </w:pPr>
+      <w:r>
+        <w:t>Ranking Header: none</w:t>
+      </w:r>
+    </w:p>
+    <w:p>
+      <w:pPr>
+        <w:pStyle w:val="ListParagraph"/>
+        <w:numPr>
+          <w:ilvl w:val="1"/>
+          <w:numId w:val="2"/>
+        </w:numPr>
+      </w:pPr>
+      <w:r>
+        <w:t>CustomLeague Header</w:t>
+      </w:r>
+    </w:p>
+    <w:p>
+      <w:pPr>
+        <w:pStyle w:val="ListParagraph"/>
+        <w:numPr>
+          <w:ilvl w:val="2"/>
+          <w:numId w:val="2"/>
+        </w:numPr>
+        <w:rPr>
+          <w:strike/>
+        </w:rPr>
+      </w:pPr>
+      <w:r>
+        <w:rPr>
+          <w:strike/>
+        </w:rPr>
+        <w:t>League name</w:t>
+      </w:r>
+    </w:p>
+    <w:p>
+      <w:pPr>
+        <w:pStyle w:val="ListParagraph"/>
+        <w:numPr>
+          <w:ilvl w:val="2"/>
+          <w:numId w:val="2"/>
+        </w:numPr>
+      </w:pPr>
+      <w:r>
+        <w:t>Position limit</w:t>
+      </w:r>
+      <w:r>
+        <w:t xml:space="preserve"> (don’t allow to enter over 5 per position or neg numbers)</w:t>
+      </w:r>
+    </w:p>
+    <w:p>
+      <w:pPr>
+        <w:pStyle w:val="ListParagraph"/>
+        <w:numPr>
+          <w:ilvl w:val="2"/>
+          <w:numId w:val="2"/>
+        </w:numPr>
+        <w:rPr>
+          <w:strike/>
+        </w:rPr>
+      </w:pPr>
+      <w:r>
+        <w:rPr>
+          <w:strike/>
+        </w:rPr>
+        <w:t>Round limit</w:t>
+      </w:r>
+    </w:p>
+    <w:p>
+      <w:pPr>
+        <w:pStyle w:val="ListParagraph"/>
+        <w:numPr>
+          <w:ilvl w:val="2"/>
+          <w:numId w:val="2"/>
+        </w:numPr>
+      </w:pPr>
+      <w:r>
+        <w:t>Number of l</w:t>
+      </w:r>
+      <w:r>
+        <w:t>eague members</w:t>
+      </w:r>
+    </w:p>
+    <w:p>
+      <w:pPr>
+        <w:pStyle w:val="ListParagraph"/>
+        <w:numPr>
+          <w:ilvl w:val="2"/>
+          <w:numId w:val="2"/>
+        </w:numPr>
+      </w:pPr>
+      <w:r>
+        <w:t>Member name</w:t>
+      </w:r>
+    </w:p>
+    <w:p>
+      <w:pPr>
+        <w:pStyle w:val="ListParagraph"/>
+        <w:numPr>
+          <w:ilvl w:val="1"/>
+          <w:numId w:val="2"/>
+        </w:numPr>
+      </w:pPr>
+      <w:r>
+        <w:t>Draft Header</w:t>
+      </w:r>
+    </w:p>
+    <w:p>
+      <w:pPr>
+        <w:pStyle w:val="ListParagraph"/>
+        <w:numPr>
+          <w:ilvl w:val="2"/>
+          <w:numId w:val="2"/>
+        </w:numPr>
+      </w:pPr>
+      <w:r>
+        <w:t>Wish to see more players</w:t>
+      </w:r>
+    </w:p>
+    <w:p>
+      <w:pPr>
+        <w:pStyle w:val="ListParagraph"/>
+        <w:numPr>
+          <w:ilvl w:val="2"/>
+          <w:numId w:val="2"/>
+        </w:numPr>
+      </w:pPr>
+      <w:r>
+        <w:t>Entering desired player</w:t>
+      </w:r>
+    </w:p>
+    <w:p>
+      <w:pPr>
+        <w:pStyle w:val="ListParagraph"/>
+        <w:numPr>
+          <w:ilvl w:val="2"/>
+          <w:numId w:val="2"/>
+        </w:numPr>
+      </w:pPr>
+      <w:r>
+        <w:t>Entering number of more players to see</w:t>
+      </w:r>
+    </w:p>
+    <w:p>
+      <w:pPr>
+        <w:pStyle w:val="ListParagraph"/>
+        <w:numPr>
+          <w:ilvl w:val="2"/>
+          <w:numId w:val="2"/>
+        </w:numPr>
+      </w:pPr>
+      <w:r>
+        <w:t>^^ same input down below</w:t>
+      </w:r>
+    </w:p>
+    <w:p>
+      <w:pPr>
+        <w:pStyle w:val="ListParagraph"/>
+        <w:numPr>
+          <w:ilvl w:val="2"/>
+          <w:numId w:val="2"/>
+        </w:numPr>
+      </w:pPr>
+      <w:r>
+        <w:t>My team name</w:t>
       </w:r>
     </w:p>
     <w:p>
@@ -303,6 +513,7 @@
     </w:p>
     <w:p>
       <w:r>
+        <w:lastRenderedPageBreak/>
         <w:t>New</w:t>
       </w:r>
     </w:p>
@@ -400,16 +611,11 @@
       <w:pPr>
         <w:pStyle w:val="ListParagraph"/>
         <w:numPr>
-          <w:ilvl w:val="0"/>
+          <w:ilvl w:val="1"/>
           <w:numId w:val="5"/>
         </w:numPr>
       </w:pPr>
-      <w:r>
-        <w:lastRenderedPageBreak/>
-        <w:t>Do we need to set up positional limits? Not sure what that adds to the project requirements, and we can just say if you have an excess of one position that those players can be traded away</w:t>
-      </w:r>
-    </w:p>
-    <w:p/>
+    </w:p>
     <w:p>
       <w:r>
         <w:t>Presentation:</w:t>
@@ -500,7 +706,7 @@
   <w:abstractNum w:abstractNumId="0" w15:restartNumberingAfterBreak="0">
     <w:nsid w:val="1A001B9B"/>
     <w:multiLevelType w:val="hybridMultilevel"/>
-    <w:tmpl w:val="93326F2C"/>
+    <w:tmpl w:val="AAA4D8E8"/>
     <w:lvl w:ilvl="0" w:tplc="04090001">
       <w:start w:val="1"/>
       <w:numFmt w:val="bullet"/>
@@ -525,7 +731,7 @@
         <w:rFonts w:ascii="Courier New" w:hAnsi="Courier New" w:cs="Courier New" w:hint="default"/>
       </w:rPr>
     </w:lvl>
-    <w:lvl w:ilvl="2" w:tplc="04090005" w:tentative="1">
+    <w:lvl w:ilvl="2" w:tplc="04090005">
       <w:start w:val="1"/>
       <w:numFmt w:val="bullet"/>
       <w:lvlText w:val=""/>

</xml_diff>

<commit_message>
capturing edge cases on user inputs. not done yet
</commit_message>
<xml_diff>
--- a/Tasks.docx
+++ b/Tasks.docx
@@ -307,8 +307,14 @@
           <w:ilvl w:val="2"/>
           <w:numId w:val="2"/>
         </w:numPr>
-      </w:pPr>
-      <w:r>
+        <w:rPr>
+          <w:strike/>
+        </w:rPr>
+      </w:pPr>
+      <w:r>
+        <w:rPr>
+          <w:strike/>
+        </w:rPr>
         <w:t>Choosing draft format</w:t>
       </w:r>
     </w:p>
@@ -331,8 +337,14 @@
           <w:ilvl w:val="2"/>
           <w:numId w:val="2"/>
         </w:numPr>
-      </w:pPr>
-      <w:r>
+        <w:rPr>
+          <w:strike/>
+        </w:rPr>
+      </w:pPr>
+      <w:r>
+        <w:rPr>
+          <w:strike/>
+        </w:rPr>
         <w:t>Asking to complete another draft</w:t>
       </w:r>
     </w:p>
@@ -411,6 +423,18 @@
       <w:pPr>
         <w:pStyle w:val="ListParagraph"/>
         <w:numPr>
+          <w:ilvl w:val="3"/>
+          <w:numId w:val="2"/>
+        </w:numPr>
+      </w:pPr>
+      <w:r>
+        <w:t>Fix this output because it does it twice for some reason</w:t>
+      </w:r>
+    </w:p>
+    <w:p>
+      <w:pPr>
+        <w:pStyle w:val="ListParagraph"/>
+        <w:numPr>
           <w:ilvl w:val="2"/>
           <w:numId w:val="2"/>
         </w:numPr>
@@ -419,7 +443,43 @@
         <w:t>Position limit</w:t>
       </w:r>
       <w:r>
-        <w:t xml:space="preserve"> (don’t allow to enter over 5 per position or neg numbers)</w:t>
+        <w:t xml:space="preserve"> </w:t>
+      </w:r>
+    </w:p>
+    <w:p>
+      <w:pPr>
+        <w:pStyle w:val="ListParagraph"/>
+        <w:numPr>
+          <w:ilvl w:val="3"/>
+          <w:numId w:val="2"/>
+        </w:numPr>
+      </w:pPr>
+      <w:r>
+        <w:t>Are we okay if they choose 0 as a limit?</w:t>
+      </w:r>
+    </w:p>
+    <w:p>
+      <w:pPr>
+        <w:pStyle w:val="ListParagraph"/>
+        <w:numPr>
+          <w:ilvl w:val="4"/>
+          <w:numId w:val="2"/>
+        </w:numPr>
+      </w:pPr>
+      <w:r>
+        <w:t xml:space="preserve">If yes, need to change the text that outputs </w:t>
+      </w:r>
+    </w:p>
+    <w:p>
+      <w:pPr>
+        <w:pStyle w:val="ListParagraph"/>
+        <w:numPr>
+          <w:ilvl w:val="3"/>
+          <w:numId w:val="2"/>
+        </w:numPr>
+      </w:pPr>
+      <w:r>
+        <w:t>Should we cap the limit at a #? Like a max of 5 or something?</w:t>
       </w:r>
     </w:p>
     <w:p>
@@ -447,11 +507,20 @@
           <w:ilvl w:val="2"/>
           <w:numId w:val="2"/>
         </w:numPr>
-      </w:pPr>
-      <w:r>
+        <w:rPr>
+          <w:strike/>
+        </w:rPr>
+      </w:pPr>
+      <w:r>
+        <w:rPr>
+          <w:strike/>
+        </w:rPr>
         <w:t>Number of l</w:t>
       </w:r>
       <w:r>
+        <w:rPr>
+          <w:strike/>
+        </w:rPr>
         <w:t>eague members</w:t>
       </w:r>
     </w:p>
@@ -471,6 +540,18 @@
       <w:pPr>
         <w:pStyle w:val="ListParagraph"/>
         <w:numPr>
+          <w:ilvl w:val="3"/>
+          <w:numId w:val="2"/>
+        </w:numPr>
+      </w:pPr>
+      <w:r>
+        <w:t>Changed so it only allows alphabetical characters</w:t>
+      </w:r>
+    </w:p>
+    <w:p>
+      <w:pPr>
+        <w:pStyle w:val="ListParagraph"/>
+        <w:numPr>
           <w:ilvl w:val="1"/>
           <w:numId w:val="2"/>
         </w:numPr>
@@ -488,6 +569,7 @@
         </w:numPr>
       </w:pPr>
       <w:r>
+        <w:lastRenderedPageBreak/>
         <w:t>Wish to see more players</w:t>
       </w:r>
     </w:p>
@@ -536,17 +618,11 @@
         </w:numPr>
       </w:pPr>
       <w:r>
-        <w:t xml:space="preserve">My team </w:t>
-      </w:r>
-      <w:proofErr w:type="gramStart"/>
-      <w:r>
-        <w:t>name</w:t>
-      </w:r>
-      <w:proofErr w:type="gramEnd"/>
-    </w:p>
-    <w:p>
-      <w:r>
-        <w:lastRenderedPageBreak/>
+        <w:t>My team name</w:t>
+      </w:r>
+    </w:p>
+    <w:p>
+      <w:r>
         <w:t>Run this command for the build folder</w:t>
       </w:r>
     </w:p>
@@ -706,15 +782,7 @@
         </w:numPr>
       </w:pPr>
       <w:r>
-        <w:t>Would need multiple CSVs, each with unique rankings (</w:t>
-      </w:r>
-      <w:proofErr w:type="gramStart"/>
-      <w:r>
-        <w:t>really not</w:t>
-      </w:r>
-      <w:proofErr w:type="gramEnd"/>
-      <w:r>
-        <w:t xml:space="preserve"> that hard)</w:t>
+        <w:t>Would need multiple CSVs, each with unique rankings (really not that hard)</w:t>
       </w:r>
     </w:p>
     <w:p>
@@ -865,7 +933,7 @@
         <w:rFonts w:ascii="Symbol" w:hAnsi="Symbol" w:hint="default"/>
       </w:rPr>
     </w:lvl>
-    <w:lvl w:ilvl="4" w:tplc="04090003" w:tentative="1">
+    <w:lvl w:ilvl="4" w:tplc="04090003">
       <w:start w:val="1"/>
       <w:numFmt w:val="bullet"/>
       <w:lvlText w:val="o"/>

</xml_diff>